<commit_message>
Minor change to the option procedure execution
git-svn-id: svn://127.0.0.1/Core@9990 17c802ae-cbca-534c-9e8e-6d19a4926c45
</commit_message>
<xml_diff>
--- a/trunk/doc/readme_exnm04070001en_updt43.docx
+++ b/trunk/doc/readme_exnm04070001en_updt43.docx
@@ -18,7 +18,7 @@
           <w:noProof/>
         </w:rPr>
         <w:drawing>
-          <wp:inline distT="0" distB="0" distL="0" distR="0">
+          <wp:inline distT="0" distB="0" distL="0" distR="0" wp14:anchorId="6B816BC1" wp14:editId="5F0FC4A5">
             <wp:extent cx="3285490" cy="808355"/>
             <wp:effectExtent l="19050" t="0" r="0" b="0"/>
             <wp:docPr id="1" name="Picture 1" descr="BentleyLOGO_4C_complete"/>
@@ -130,10 +130,7 @@
         <w:fldChar w:fldCharType="end"/>
       </w:r>
       <w:r>
-        <w:t xml:space="preserve"> Fix </w:t>
-      </w:r>
-      <w:r>
-        <w:t>43</w:t>
+        <w:t xml:space="preserve"> Fix 43</w:t>
       </w:r>
     </w:p>
     <w:p>
@@ -393,7 +390,7 @@
         <w:rPr>
           <w:noProof/>
         </w:rPr>
-        <w:t>4</w:t>
+        <w:t>2</w:t>
       </w:r>
       <w:r>
         <w:rPr>
@@ -469,7 +466,7 @@
         <w:rPr>
           <w:noProof/>
         </w:rPr>
-        <w:t>5</w:t>
+        <w:t>4</w:t>
       </w:r>
       <w:r>
         <w:rPr>
@@ -543,10 +540,7 @@
         <w:fldChar w:fldCharType="begin"/>
       </w:r>
       <w:r>
-        <w:instrText xml:space="preserve"> DOCPROPERTY  "$Base Rel</w:instrText>
-      </w:r>
-      <w:r>
-        <w:instrText xml:space="preserve">ease$"  \* MERGEFORMAT </w:instrText>
+        <w:instrText xml:space="preserve"> DOCPROPERTY  "$Base Release$"  \* MERGEFORMAT </w:instrText>
       </w:r>
       <w:r>
         <w:fldChar w:fldCharType="separate"/>
@@ -558,13 +552,7 @@
         <w:fldChar w:fldCharType="end"/>
       </w:r>
       <w:r>
-        <w:t xml:space="preserve"> Fix </w:t>
-      </w:r>
-      <w:r>
-        <w:t>43</w:t>
-      </w:r>
-      <w:r>
-        <w:t xml:space="preserve"> </w:t>
+        <w:t xml:space="preserve"> Fix 43 </w:t>
       </w:r>
       <w:r>
         <w:t xml:space="preserve">and is specifically targeted at end users. </w:t>
@@ -577,13 +565,7 @@
     </w:p>
     <w:p>
       <w:r>
-        <w:t xml:space="preserve">Please ensure that all listeners, </w:t>
-      </w:r>
-      <w:r>
-        <w:t xml:space="preserve">map servers, </w:t>
-      </w:r>
-      <w:r>
-        <w:t xml:space="preserve">scheduler processes and </w:t>
+        <w:t xml:space="preserve">Please ensure that all listeners, map servers, scheduler processes and </w:t>
       </w:r>
       <w:proofErr w:type="spellStart"/>
       <w:r>
@@ -591,10 +573,7 @@
       </w:r>
       <w:proofErr w:type="spellEnd"/>
       <w:r>
-        <w:t xml:space="preserve"> are disconnected prior </w:t>
-      </w:r>
-      <w:r>
-        <w:t>to the installation of this fix.</w:t>
+        <w:t xml:space="preserve"> are disconnected prior to the installation of this fix.</w:t>
       </w:r>
     </w:p>
     <w:p>
@@ -757,10 +736,7 @@
               <w:pStyle w:val="TableText"/>
             </w:pPr>
             <w:r>
-              <w:t xml:space="preserve">NM3 fixes up to and including fix </w:t>
-            </w:r>
-            <w:r>
-              <w:t>37 but including fix 21</w:t>
+              <w:t>NM3 fixes up to and including fix 37 but including fix 21</w:t>
             </w:r>
           </w:p>
         </w:tc>
@@ -806,14 +782,7 @@
                 <w:sz w:val="16"/>
                 <w:szCs w:val="16"/>
               </w:rPr>
-              <w:t xml:space="preserve">Ensure that the system is not in use before upgrading with this fix release. </w:t>
-            </w:r>
-            <w:r>
-              <w:rPr>
-                <w:sz w:val="16"/>
-                <w:szCs w:val="16"/>
-              </w:rPr>
-              <w:t>See note earlier on how important this is.</w:t>
+              <w:t>Ensure that the system is not in use before upgrading with this fix release. See note earlier on how important this is.</w:t>
             </w:r>
           </w:p>
           <w:p>
@@ -861,7 +830,7 @@
                 <w:sz w:val="16"/>
                 <w:szCs w:val="16"/>
               </w:rPr>
-              <w:t>exnm04070008en_updt31</w:t>
+              <w:t>exnm04070001en_updt43</w:t>
             </w:r>
             <w:r>
               <w:rPr>
@@ -875,14 +844,14 @@
                 <w:sz w:val="16"/>
                 <w:szCs w:val="16"/>
               </w:rPr>
-              <w:t>.exe</w:t>
+              <w:t>.</w:t>
             </w:r>
             <w:r>
               <w:rPr>
                 <w:sz w:val="16"/>
                 <w:szCs w:val="16"/>
               </w:rPr>
-              <w:t xml:space="preserve"> was extracted to (the folder containing this readme). </w:t>
+              <w:t xml:space="preserve">zip was extracted to (the folder containing this readme). </w:t>
             </w:r>
           </w:p>
           <w:p>
@@ -905,13 +874,7 @@
               <w:rPr>
                 <w:szCs w:val="16"/>
               </w:rPr>
-              <w:t>Log onto SQL*PLUS</w:t>
-            </w:r>
-            <w:r>
-              <w:rPr>
-                <w:szCs w:val="16"/>
-              </w:rPr>
-              <w:t xml:space="preserve"> as the Highways Owner with the staging folder as the working directory. </w:t>
+              <w:t xml:space="preserve">Log onto SQL*PLUS as the Highways Owner with the staging folder as the working directory. </w:t>
             </w:r>
           </w:p>
           <w:p>
@@ -960,13 +923,7 @@
               <w:rPr>
                 <w:szCs w:val="16"/>
               </w:rPr>
-              <w:t xml:space="preserve"> </w:t>
-            </w:r>
-            <w:r>
-              <w:rPr>
-                <w:szCs w:val="16"/>
-              </w:rPr>
-              <w:t xml:space="preserve">and press return. </w:t>
+              <w:t xml:space="preserve"> and press return. </w:t>
             </w:r>
           </w:p>
           <w:p>
@@ -1176,13 +1133,7 @@
       </w:pPr>
       <w:bookmarkStart w:id="2" w:name="_Toc434828422"/>
       <w:r>
-        <w:t xml:space="preserve">List of </w:t>
-      </w:r>
-      <w:r>
-        <w:t xml:space="preserve">New and </w:t>
-      </w:r>
-      <w:r>
-        <w:t>Amended Files</w:t>
+        <w:t>List of New and Amended Files</w:t>
       </w:r>
       <w:bookmarkEnd w:id="2"/>
     </w:p>
@@ -1724,7 +1675,56 @@
                 <w:iCs w:val="0"/>
               </w:rPr>
               <w:lastRenderedPageBreak/>
-              <w:t>aggr_theme_registration.sql</w:t>
+              <w:t>register_aggr_theme.prc</w:t>
+            </w:r>
+            <w:proofErr w:type="spellEnd"/>
+          </w:p>
+        </w:tc>
+        <w:tc>
+          <w:tcPr>
+            <w:tcW w:w="7022" w:type="dxa"/>
+            <w:shd w:val="clear" w:color="auto" w:fill="FFFFFF" w:themeFill="background1"/>
+          </w:tcPr>
+          <w:p>
+            <w:pPr>
+              <w:pStyle w:val="TableText"/>
+            </w:pPr>
+            <w:r>
+              <w:t>1.0</w:t>
+            </w:r>
+          </w:p>
+        </w:tc>
+      </w:tr>
+      <w:tr>
+        <w:trPr>
+          <w:trHeight w:val="181"/>
+        </w:trPr>
+        <w:tc>
+          <w:tcPr>
+            <w:tcW w:w="3256" w:type="dxa"/>
+            <w:shd w:val="clear" w:color="auto" w:fill="FFFFFF" w:themeFill="background1"/>
+          </w:tcPr>
+          <w:p>
+            <w:pPr>
+              <w:pStyle w:val="TableText"/>
+              <w:rPr>
+                <w:rStyle w:val="TableTitleline"/>
+                <w:b w:val="0"/>
+                <w:bCs w:val="0"/>
+                <w:i w:val="0"/>
+                <w:iCs w:val="0"/>
+              </w:rPr>
+            </w:pPr>
+            <w:proofErr w:type="spellStart"/>
+            <w:r>
+              <w:rPr>
+                <w:rStyle w:val="TableTitleline"/>
+                <w:b w:val="0"/>
+                <w:bCs w:val="0"/>
+                <w:i w:val="0"/>
+                <w:iCs w:val="0"/>
+              </w:rPr>
+              <w:t>register_aggr_theme.sql</w:t>
             </w:r>
             <w:proofErr w:type="spellEnd"/>
           </w:p>
@@ -1776,42 +1776,12 @@
     </w:p>
     <w:p>
       <w:r>
-        <w:t xml:space="preserve">This chapter summarises all software </w:t>
-      </w:r>
-      <w:r>
-        <w:t>issues that have been addressed by</w:t>
-      </w:r>
-      <w:r>
-        <w:t xml:space="preserve"> this </w:t>
-      </w:r>
-      <w:r>
-        <w:t>fix</w:t>
-      </w:r>
-      <w:r>
-        <w:t xml:space="preserve">. </w:t>
+        <w:t xml:space="preserve">This chapter summarises all software issues that have been addressed by this fix. </w:t>
       </w:r>
     </w:p>
     <w:p>
       <w:r>
-        <w:t xml:space="preserve">For issues raised by </w:t>
-      </w:r>
-      <w:r>
-        <w:t>users</w:t>
-      </w:r>
-      <w:r>
-        <w:t xml:space="preserve">, Bentley Technical Support Group (TSG) </w:t>
-      </w:r>
-      <w:r>
-        <w:t xml:space="preserve">Service Request </w:t>
-      </w:r>
-      <w:r>
-        <w:t xml:space="preserve">Numbers are cross </w:t>
-      </w:r>
-      <w:r>
-        <w:t>referenced where</w:t>
-      </w:r>
-      <w:r>
-        <w:t xml:space="preserve"> applicable.</w:t>
+        <w:t>For issues raised by users, Bentley Technical Support Group (TSG) Service Request Numbers are cross referenced where applicable.</w:t>
       </w:r>
     </w:p>
     <w:tbl>
@@ -1911,13 +1881,7 @@
               <w:rPr>
                 <w:rStyle w:val="TableTitleline"/>
               </w:rPr>
-              <w:t xml:space="preserve">TSG </w:t>
-            </w:r>
-            <w:r>
-              <w:rPr>
-                <w:rStyle w:val="TableTitleline"/>
-              </w:rPr>
-              <w:t>Service Request</w:t>
+              <w:t>TSG Service Request</w:t>
             </w:r>
           </w:p>
         </w:tc>
@@ -2018,22 +1982,7 @@
     </w:p>
     <w:p>
       <w:r>
-        <w:t>It is proposed that the generation of the aggregated data would eventually be configured by an administrator using the layer tool form. This is un</w:t>
-      </w:r>
-      <w:r>
-        <w:t xml:space="preserve">available in this first phase. </w:t>
-      </w:r>
-      <w:r>
-        <w:t>The data mu</w:t>
-      </w:r>
-      <w:r>
-        <w:t>s</w:t>
-      </w:r>
-      <w:r>
-        <w:t xml:space="preserve">t be configured through access to the database server whereby execution of </w:t>
-      </w:r>
-      <w:r>
-        <w:t>code such as:</w:t>
+        <w:t>It is proposed that the generation of the aggregated data would eventually be configured by an administrator using the layer tool form. This is unavailable in this first phase. The data must be configured through access to the database server whereby execution of code such as:</w:t>
       </w:r>
     </w:p>
     <w:p>
@@ -2243,10 +2192,7 @@
     </w:p>
     <w:p>
       <w:r>
-        <w:t xml:space="preserve">The data is generated into a table NM_INV_GEOMETRY_ALL. This contains each version of the aggregated geometry over time. A date-tracked view NM_INV_GEOMETRY is also generated. </w:t>
-      </w:r>
-      <w:r>
-        <w:t>The asset types extend to foreign table asset types.</w:t>
+        <w:t>The data is generated into a table NM_INV_GEOMETRY_ALL. This contains each version of the aggregated geometry over time. A date-tracked view NM_INV_GEOMETRY is also generated. The asset types extend to foreign table asset types.</w:t>
       </w:r>
     </w:p>
     <w:p>
@@ -2264,18 +2210,7 @@
           <w:highlight w:val="white"/>
           <w:lang w:val="en-US"/>
         </w:rPr>
-        <w:t>V_&lt;INV_TYPE&gt;</w:t>
-      </w:r>
-      <w:r>
-        <w:rPr>
-          <w:rFonts w:ascii="Courier" w:hAnsi="Courier" w:cs="Courier"/>
-          <w:color w:val="000000"/>
-          <w:sz w:val="20"/>
-          <w:szCs w:val="20"/>
-          <w:highlight w:val="white"/>
-          <w:lang w:val="en-US"/>
-        </w:rPr>
-        <w:t>_AGGR_SDO</w:t>
+        <w:t>V_&lt;INV_TYPE&gt;_AGGR_SDO</w:t>
       </w:r>
       <w:r>
         <w:rPr>
@@ -2288,10 +2223,7 @@
         <w:t xml:space="preserve"> </w:t>
       </w:r>
       <w:r>
-        <w:t>which</w:t>
-      </w:r>
-      <w:r>
-        <w:t xml:space="preserve"> is a view of the date-tracked aggregated geometry for the specific inventory type, again where &lt;INV_TYPE&gt; represents the four character inventory type code.</w:t>
+        <w:t>which is a view of the date-tracked aggregated geometry for the specific inventory type, again where &lt;INV_TYPE&gt; represents the four character inventory type code.</w:t>
       </w:r>
     </w:p>
     <w:p>
@@ -2311,13 +2243,7 @@
     <w:p>
       <w:r>
         <w:lastRenderedPageBreak/>
-        <w:t>These views are expected to be used in new map-based clients and so the layers are not registered as themes nor are they linked back to the asset type for inclusion in the SM table of contents. The themes can be generated if required – see the not</w:t>
-      </w:r>
-      <w:r>
-        <w:t>e</w:t>
-      </w:r>
-      <w:r>
-        <w:t xml:space="preserve"> below.</w:t>
+        <w:t>These views are expected to be used in new map-based clients and so the layers are not registered as themes nor are they linked back to the asset type for inclusion in the SM table of contents. The themes can be generated if required – see the note below.</w:t>
       </w:r>
     </w:p>
     <w:p>
@@ -2343,19 +2269,7 @@
     </w:p>
     <w:p>
       <w:r>
-        <w:t xml:space="preserve">Operations such as a network split, merge or replace operate at the datum fragment level and have no bearing on the aggregated geometry. </w:t>
-      </w:r>
-      <w:r>
-        <w:t xml:space="preserve">However, datum reshapes and closures along with asset placements will have an impact on the aggregated geometry. These operations have been modified to keep the aggregated geometry shape and history in-synch. Only asset types that are registered as having been aggregated are affected – these asset types </w:t>
-      </w:r>
-      <w:r>
-        <w:t xml:space="preserve">are logged </w:t>
-      </w:r>
-      <w:r>
-        <w:t xml:space="preserve">in the table </w:t>
-      </w:r>
-      <w:r>
-        <w:t>NM_INV_AGGR_SDO_TYPES.)</w:t>
+        <w:t>Operations such as a network split, merge or replace operate at the datum fragment level and have no bearing on the aggregated geometry. However, datum reshapes and closures along with asset placements will have an impact on the aggregated geometry. These operations have been modified to keep the aggregated geometry shape and history in-synch. Only asset types that are registered as having been aggregated are affected – these asset types are logged in the table NM_INV_AGGR_SDO_TYPES.)</w:t>
       </w:r>
     </w:p>
     <w:p>
@@ -2363,10 +2277,7 @@
         <w:pStyle w:val="Heading1"/>
       </w:pPr>
       <w:r>
-        <w:t xml:space="preserve">Optional </w:t>
-      </w:r>
-      <w:r>
-        <w:t>Theme Configuration</w:t>
+        <w:t>Optional Theme Configuration</w:t>
       </w:r>
     </w:p>
     <w:p>
@@ -2398,7 +2309,7 @@
           <w:iCs w:val="0"/>
           <w:sz w:val="22"/>
         </w:rPr>
-        <w:t>aggr_theme_registration.sql</w:t>
+        <w:t>register_aggr_theme.sql</w:t>
       </w:r>
       <w:proofErr w:type="spellEnd"/>
       <w:r>
@@ -2411,19 +2322,7 @@
           <w:iCs w:val="0"/>
           <w:sz w:val="22"/>
         </w:rPr>
-        <w:t xml:space="preserve"> which is included in the fix zip file.</w:t>
-      </w:r>
-      <w:r>
-        <w:rPr>
-          <w:rStyle w:val="TableTitleline"/>
-          <w:rFonts w:asciiTheme="minorHAnsi" w:hAnsiTheme="minorHAnsi"/>
-          <w:b w:val="0"/>
-          <w:bCs w:val="0"/>
-          <w:i w:val="0"/>
-          <w:iCs w:val="0"/>
-          <w:sz w:val="22"/>
-        </w:rPr>
-        <w:t xml:space="preserve"> Executing this script as the highways owner will create a stand-alone procedure and synonym which will take the asset type and an optional role as the only parameters. The procedure will assume that the default view definition for the asset type will be used. The procedure will create the base table theme if it is not present and then generate a theme for the default aggregate view. The theme is linked to the asset type and the theme information posted to the SDE layers tables.</w:t>
+        <w:t xml:space="preserve"> which is included in the fix zip file. Executing this script as the highways owner will create a stand-alone procedure and synonym which will take the asset type and an optional role as the only parameters. The procedure will assume that the default view definition for the asset type will be used. The procedure will create the base table theme if it is not present and then generate a theme for the default aggregate view. The theme is linked to the asset type and the theme information posted to the SDE layers tables.</w:t>
       </w:r>
     </w:p>
     <w:p>
@@ -2491,8 +2390,9 @@
           <w:highlight w:val="white"/>
           <w:lang w:val="en-US"/>
         </w:rPr>
-        <w:t>register_aggr</w:t>
-      </w:r>
+        <w:t>register_aggr_</w:t>
+      </w:r>
+      <w:proofErr w:type="gramStart"/>
       <w:r>
         <w:rPr>
           <w:rFonts w:ascii="Courier New" w:hAnsi="Courier New" w:cs="Courier New"/>
@@ -2502,9 +2402,43 @@
           <w:highlight w:val="white"/>
           <w:lang w:val="en-US"/>
         </w:rPr>
-        <w:t>_</w:t>
-      </w:r>
-      <w:proofErr w:type="gramStart"/>
+        <w:t>theme</w:t>
+      </w:r>
+      <w:proofErr w:type="spellEnd"/>
+      <w:r>
+        <w:rPr>
+          <w:rFonts w:ascii="Courier New" w:hAnsi="Courier New" w:cs="Courier New"/>
+          <w:color w:val="0000FF"/>
+          <w:sz w:val="20"/>
+          <w:szCs w:val="20"/>
+          <w:highlight w:val="white"/>
+          <w:lang w:val="en-US"/>
+        </w:rPr>
+        <w:t>(</w:t>
+      </w:r>
+      <w:proofErr w:type="gramEnd"/>
+      <w:r>
+        <w:rPr>
+          <w:rFonts w:ascii="Courier New" w:hAnsi="Courier New" w:cs="Courier New"/>
+          <w:color w:val="FF0000"/>
+          <w:sz w:val="20"/>
+          <w:szCs w:val="20"/>
+          <w:highlight w:val="white"/>
+          <w:lang w:val="en-US"/>
+        </w:rPr>
+        <w:t>'KERB'</w:t>
+      </w:r>
+      <w:r>
+        <w:rPr>
+          <w:rFonts w:ascii="Courier New" w:hAnsi="Courier New" w:cs="Courier New"/>
+          <w:color w:val="0000FF"/>
+          <w:sz w:val="20"/>
+          <w:szCs w:val="20"/>
+          <w:highlight w:val="white"/>
+          <w:lang w:val="en-US"/>
+        </w:rPr>
+        <w:t>,</w:t>
+      </w:r>
       <w:r>
         <w:rPr>
           <w:rFonts w:ascii="Courier New" w:hAnsi="Courier New" w:cs="Courier New"/>
@@ -2514,9 +2448,30 @@
           <w:highlight w:val="white"/>
           <w:lang w:val="en-US"/>
         </w:rPr>
-        <w:t>theme</w:t>
-      </w:r>
-      <w:proofErr w:type="spellEnd"/>
+        <w:t xml:space="preserve"> </w:t>
+      </w:r>
+      <w:r>
+        <w:rPr>
+          <w:rFonts w:ascii="Courier New" w:hAnsi="Courier New" w:cs="Courier New"/>
+          <w:color w:val="FF0000"/>
+          <w:sz w:val="20"/>
+          <w:szCs w:val="20"/>
+          <w:highlight w:val="white"/>
+          <w:lang w:val="en-US"/>
+        </w:rPr>
+        <w:t>'NET_USER'</w:t>
+      </w:r>
+      <w:r>
+        <w:rPr>
+          <w:rFonts w:ascii="Courier New" w:hAnsi="Courier New" w:cs="Courier New"/>
+          <w:color w:val="000000"/>
+          <w:sz w:val="20"/>
+          <w:szCs w:val="20"/>
+          <w:highlight w:val="white"/>
+          <w:lang w:val="en-US"/>
+        </w:rPr>
+        <w:t xml:space="preserve"> </w:t>
+      </w:r>
       <w:r>
         <w:rPr>
           <w:rFonts w:ascii="Courier New" w:hAnsi="Courier New" w:cs="Courier New"/>
@@ -2526,20 +2481,25 @@
           <w:highlight w:val="white"/>
           <w:lang w:val="en-US"/>
         </w:rPr>
-        <w:t>(</w:t>
-      </w:r>
-      <w:proofErr w:type="gramEnd"/>
-      <w:r>
+        <w:t>);</w:t>
+      </w:r>
+    </w:p>
+    <w:p>
+      <w:pPr>
+        <w:autoSpaceDE w:val="0"/>
+        <w:autoSpaceDN w:val="0"/>
+        <w:adjustRightInd w:val="0"/>
+        <w:spacing w:after="0" w:line="240" w:lineRule="auto"/>
         <w:rPr>
           <w:rFonts w:ascii="Courier New" w:hAnsi="Courier New" w:cs="Courier New"/>
-          <w:color w:val="FF0000"/>
+          <w:color w:val="000000"/>
           <w:sz w:val="20"/>
           <w:szCs w:val="20"/>
           <w:highlight w:val="white"/>
           <w:lang w:val="en-US"/>
         </w:rPr>
-        <w:t>'KERB'</w:t>
-      </w:r>
+      </w:pPr>
+      <w:proofErr w:type="gramStart"/>
       <w:r>
         <w:rPr>
           <w:rFonts w:ascii="Courier New" w:hAnsi="Courier New" w:cs="Courier New"/>
@@ -2549,9 +2509,27 @@
           <w:highlight w:val="white"/>
           <w:lang w:val="en-US"/>
         </w:rPr>
-        <w:t>,</w:t>
-      </w:r>
-      <w:r>
+        <w:t>end</w:t>
+      </w:r>
+      <w:proofErr w:type="gramEnd"/>
+      <w:r>
+        <w:rPr>
+          <w:rFonts w:ascii="Courier New" w:hAnsi="Courier New" w:cs="Courier New"/>
+          <w:color w:val="0000FF"/>
+          <w:sz w:val="20"/>
+          <w:szCs w:val="20"/>
+          <w:highlight w:val="white"/>
+          <w:lang w:val="en-US"/>
+        </w:rPr>
+        <w:t>;</w:t>
+      </w:r>
+    </w:p>
+    <w:p>
+      <w:pPr>
+        <w:autoSpaceDE w:val="0"/>
+        <w:autoSpaceDN w:val="0"/>
+        <w:adjustRightInd w:val="0"/>
+        <w:spacing w:after="0" w:line="240" w:lineRule="auto"/>
         <w:rPr>
           <w:rFonts w:ascii="Courier New" w:hAnsi="Courier New" w:cs="Courier New"/>
           <w:color w:val="000000"/>
@@ -2560,30 +2538,7 @@
           <w:highlight w:val="white"/>
           <w:lang w:val="en-US"/>
         </w:rPr>
-        <w:t xml:space="preserve"> </w:t>
-      </w:r>
-      <w:r>
-        <w:rPr>
-          <w:rFonts w:ascii="Courier New" w:hAnsi="Courier New" w:cs="Courier New"/>
-          <w:color w:val="FF0000"/>
-          <w:sz w:val="20"/>
-          <w:szCs w:val="20"/>
-          <w:highlight w:val="white"/>
-          <w:lang w:val="en-US"/>
-        </w:rPr>
-        <w:t>'NET_USER'</w:t>
-      </w:r>
-      <w:r>
-        <w:rPr>
-          <w:rFonts w:ascii="Courier New" w:hAnsi="Courier New" w:cs="Courier New"/>
-          <w:color w:val="000000"/>
-          <w:sz w:val="20"/>
-          <w:szCs w:val="20"/>
-          <w:highlight w:val="white"/>
-          <w:lang w:val="en-US"/>
-        </w:rPr>
-        <w:t xml:space="preserve"> </w:t>
-      </w:r>
+      </w:pPr>
       <w:r>
         <w:rPr>
           <w:rFonts w:ascii="Courier New" w:hAnsi="Courier New" w:cs="Courier New"/>
@@ -2593,73 +2548,6 @@
           <w:highlight w:val="white"/>
           <w:lang w:val="en-US"/>
         </w:rPr>
-        <w:t>);</w:t>
-      </w:r>
-    </w:p>
-    <w:p>
-      <w:pPr>
-        <w:autoSpaceDE w:val="0"/>
-        <w:autoSpaceDN w:val="0"/>
-        <w:adjustRightInd w:val="0"/>
-        <w:spacing w:after="0" w:line="240" w:lineRule="auto"/>
-        <w:rPr>
-          <w:rFonts w:ascii="Courier New" w:hAnsi="Courier New" w:cs="Courier New"/>
-          <w:color w:val="000000"/>
-          <w:sz w:val="20"/>
-          <w:szCs w:val="20"/>
-          <w:highlight w:val="white"/>
-          <w:lang w:val="en-US"/>
-        </w:rPr>
-      </w:pPr>
-      <w:proofErr w:type="gramStart"/>
-      <w:r>
-        <w:rPr>
-          <w:rFonts w:ascii="Courier New" w:hAnsi="Courier New" w:cs="Courier New"/>
-          <w:color w:val="0000FF"/>
-          <w:sz w:val="20"/>
-          <w:szCs w:val="20"/>
-          <w:highlight w:val="white"/>
-          <w:lang w:val="en-US"/>
-        </w:rPr>
-        <w:t>end</w:t>
-      </w:r>
-      <w:proofErr w:type="gramEnd"/>
-      <w:r>
-        <w:rPr>
-          <w:rFonts w:ascii="Courier New" w:hAnsi="Courier New" w:cs="Courier New"/>
-          <w:color w:val="0000FF"/>
-          <w:sz w:val="20"/>
-          <w:szCs w:val="20"/>
-          <w:highlight w:val="white"/>
-          <w:lang w:val="en-US"/>
-        </w:rPr>
-        <w:t>;</w:t>
-      </w:r>
-    </w:p>
-    <w:p>
-      <w:pPr>
-        <w:autoSpaceDE w:val="0"/>
-        <w:autoSpaceDN w:val="0"/>
-        <w:adjustRightInd w:val="0"/>
-        <w:spacing w:after="0" w:line="240" w:lineRule="auto"/>
-        <w:rPr>
-          <w:rFonts w:ascii="Courier New" w:hAnsi="Courier New" w:cs="Courier New"/>
-          <w:color w:val="000000"/>
-          <w:sz w:val="20"/>
-          <w:szCs w:val="20"/>
-          <w:highlight w:val="white"/>
-          <w:lang w:val="en-US"/>
-        </w:rPr>
-      </w:pPr>
-      <w:r>
-        <w:rPr>
-          <w:rFonts w:ascii="Courier New" w:hAnsi="Courier New" w:cs="Courier New"/>
-          <w:color w:val="0000FF"/>
-          <w:sz w:val="20"/>
-          <w:szCs w:val="20"/>
-          <w:highlight w:val="white"/>
-          <w:lang w:val="en-US"/>
-        </w:rPr>
         <w:t>/</w:t>
       </w:r>
     </w:p>
@@ -2668,18 +2556,13 @@
       <w:pPr>
         <w:pStyle w:val="Heading1"/>
       </w:pPr>
-      <w:bookmarkStart w:id="4" w:name="_GoBack"/>
-      <w:bookmarkEnd w:id="4"/>
       <w:r>
         <w:t>Known Issues</w:t>
       </w:r>
     </w:p>
     <w:p>
       <w:r>
-        <w:t xml:space="preserve">During unit testing a number of issues have been noted. </w:t>
-      </w:r>
-      <w:r>
-        <w:t xml:space="preserve">One relates to the inability to register SDE layers which have no obvious key. This is due to the join view having two or more primary keys and the code should navigate to a unique key of the underlying geometry table. Current code merely looks for a </w:t>
+        <w:t xml:space="preserve">During unit testing a number of issues have been noted. One relates to the inability to register SDE layers which have no obvious key. This is due to the join view having two or more primary keys and the code should navigate to a unique key of the underlying geometry table. Current code merely looks for a </w:t>
       </w:r>
       <w:proofErr w:type="gramStart"/>
       <w:r>
@@ -2859,7 +2742,10 @@
         </w:tc>
       </w:tr>
     </w:tbl>
-    <w:p/>
+    <w:p>
+      <w:bookmarkStart w:id="4" w:name="_GoBack"/>
+      <w:bookmarkEnd w:id="4"/>
+    </w:p>
     <w:sectPr>
       <w:headerReference w:type="default" r:id="rId11"/>
       <w:footerReference w:type="default" r:id="rId12"/>
@@ -3026,7 +2912,7 @@
               <w:noProof/>
             </w:rPr>
             <w:drawing>
-              <wp:inline distT="0" distB="0" distL="0" distR="0" wp14:anchorId="6D53A077" wp14:editId="3C3FF941">
+              <wp:inline distT="0" distB="0" distL="0" distR="0" wp14:anchorId="53EDEBBB" wp14:editId="69795938">
                 <wp:extent cx="2543175" cy="638175"/>
                 <wp:effectExtent l="0" t="0" r="9525" b="9525"/>
                 <wp:docPr id="3" name="Picture 1" descr="Bentley Header Logo 02"/>
@@ -3201,7 +3087,7 @@
             <w:fldChar w:fldCharType="separate"/>
           </w:r>
           <w:r>
-            <w:t>29-Jun-16</w:t>
+            <w:t>30-Jun-16</w:t>
           </w:r>
           <w:r>
             <w:fldChar w:fldCharType="end"/>
@@ -3248,7 +3134,7 @@
             <w:fldChar w:fldCharType="separate"/>
           </w:r>
           <w:r>
-            <w:t>8</w:t>
+            <w:t>6</w:t>
           </w:r>
           <w:r>
             <w:fldChar w:fldCharType="end"/>
@@ -3481,11 +3367,21 @@
           <w:r>
             <w:t xml:space="preserve"> </w:t>
           </w:r>
-          <w:fldSimple w:instr=" DOCPROPERTY  &quot;$Bentley Select Release$&quot;  \* MERGEFORMAT ">
-            <w:r>
-              <w:t>exnm04070001en_updt43</w:t>
-            </w:r>
-          </w:fldSimple>
+          <w:r>
+            <w:fldChar w:fldCharType="begin"/>
+          </w:r>
+          <w:r>
+            <w:instrText xml:space="preserve"> DOCPROPERTY  "$Bentley Select Release$"  \* MERGEFORMAT </w:instrText>
+          </w:r>
+          <w:r>
+            <w:fldChar w:fldCharType="separate"/>
+          </w:r>
+          <w:r>
+            <w:t>exnm04070001en_updt43</w:t>
+          </w:r>
+          <w:r>
+            <w:fldChar w:fldCharType="end"/>
+          </w:r>
         </w:p>
       </w:tc>
       <w:tc>
@@ -3510,7 +3406,7 @@
             <w:rPr>
               <w:noProof/>
             </w:rPr>
-            <w:t>4</w:t>
+            <w:t>5</w:t>
           </w:r>
           <w:r>
             <w:rPr>
@@ -7614,7 +7510,7 @@
 </file>
 
 <file path=customXml/itemProps1.xml><?xml version="1.0" encoding="utf-8"?>
-<ds:datastoreItem xmlns:ds="http://schemas.openxmlformats.org/officeDocument/2006/customXml" ds:itemID="{B36D7212-1ADE-4721-82E5-E71751BCD236}">
+<ds:datastoreItem xmlns:ds="http://schemas.openxmlformats.org/officeDocument/2006/customXml" ds:itemID="{A02AB489-3ED7-4CD7-B1CE-7C8F4C4113DD}">
   <ds:schemaRefs>
     <ds:schemaRef ds:uri="http://schemas.openxmlformats.org/officeDocument/2006/bibliography"/>
   </ds:schemaRefs>

</xml_diff>